<commit_message>
251 assignment 3 v2 finished
</commit_message>
<xml_diff>
--- a/UCSC_Schoolwork/ece251/assignment3/kemp_03.docx
+++ b/UCSC_Schoolwork/ece251/assignment3/kemp_03.docx
@@ -9,7 +9,13 @@
     </w:p>
     <w:p>
       <w:r>
-        <w:t>ECE251 Assignment 2 explanation</w:t>
+        <w:t xml:space="preserve">ECE251 Assignment </w:t>
+      </w:r>
+      <w:r>
+        <w:t>3</w:t>
+      </w:r>
+      <w:r>
+        <w:t xml:space="preserve"> explanation</w:t>
       </w:r>
     </w:p>
     <w:p>
@@ -21,7 +27,21 @@
         </w:numPr>
       </w:pPr>
       <w:r>
-        <w:t>-</w:t>
+        <w:t xml:space="preserve">The error in the eye plot was because I was giving the filter a long-pulse train rather than an impulse train at the symbol frequency. This resulted in both the scaling issue and the eye-plot error. I was inadvertently causing ISI in my time domain </w:t>
+      </w:r>
+      <w:r>
+        <w:t>signal</w:t>
+      </w:r>
+      <w:r>
+        <w:t xml:space="preserve"> because I was superimposing the impulse responses of the SRRC filter too close together by giving the filter a PAM </w:t>
+      </w:r>
+      <w:proofErr w:type="spellStart"/>
+      <w:r>
+        <w:t>squarewave</w:t>
+      </w:r>
+      <w:proofErr w:type="spellEnd"/>
+      <w:r>
+        <w:t xml:space="preserve"> instead of an impulse train.</w:t>
       </w:r>
     </w:p>
     <w:p>
@@ -33,15 +53,7 @@
         </w:numPr>
       </w:pPr>
       <w:r>
-        <w:t xml:space="preserve">I noticed that there is some signal scaling because of the filter, so I tuned a scaling parameter to adjust for this so that the decision device in part 6 can be made using similar value ranges as the source signal. Not sure </w:t>
-      </w:r>
-      <w:proofErr w:type="gramStart"/>
-      <w:r>
-        <w:t>whether or not</w:t>
-      </w:r>
-      <w:proofErr w:type="gramEnd"/>
-      <w:r>
-        <w:t xml:space="preserve"> this is expected.</w:t>
+        <w:t>–</w:t>
       </w:r>
     </w:p>
     <w:p>
@@ -65,7 +77,10 @@
         </w:numPr>
       </w:pPr>
       <w:r>
-        <w:t>I’m noticing that the eye diagram does not look quite right, but after playing around with it and the SRRC filter I can’t quite figure out why this is. When alpha = 1, my understanding is that the levels should converge to a single value in the eye diagram if there is no ISI, but this is not the case for my received signal y(t). There is always a range of voltage values corresponding to a single symbol, but there are noticeable eyes still, so I’m pretty sure my eye diagram is being generated correctly. My only other guess is that there is ISI despite having confirmed that the combination of the two filters obeys the Nyquist criterion. I’m a bit stumped, but I can proceed because there are still open eyes for alpha = 0.2.</w:t>
+        <w:t xml:space="preserve">Resolved error </w:t>
+      </w:r>
+      <w:r>
+        <w:t>due to fix in part 1.</w:t>
       </w:r>
     </w:p>
     <w:p>
@@ -77,7 +92,7 @@
         </w:numPr>
       </w:pPr>
       <w:r>
-        <w:t>–</w:t>
+        <w:t>-</w:t>
       </w:r>
     </w:p>
     <w:p>
@@ -106,7 +121,12 @@
         <w:t xml:space="preserve">in y(t) </w:t>
       </w:r>
       <w:r>
-        <w:t>is being sampled, rather than the edge.</w:t>
+        <w:t>is being sampled, rather than the edge</w:t>
+      </w:r>
+      <w:bookmarkStart w:id="0" w:name="_GoBack"/>
+      <w:bookmarkEnd w:id="0"/>
+      <w:r>
+        <w:t>.</w:t>
       </w:r>
     </w:p>
     <w:p>
@@ -126,8 +146,6 @@
       <w:r>
         <w:t xml:space="preserve"> When I run the script with an alpha of slightly greater than 0.2, (e.g. 0.25) these errors go away. 0.2 seems to be just on the threshold of where these errors arise.</w:t>
       </w:r>
-      <w:bookmarkStart w:id="0" w:name="_GoBack"/>
-      <w:bookmarkEnd w:id="0"/>
     </w:p>
     <w:sectPr>
       <w:pgSz w:w="12240" w:h="15840"/>

</xml_diff>